<commit_message>
Clean up and add proposal files
</commit_message>
<xml_diff>
--- a/Summary of applications 3.docx
+++ b/Summary of applications 3.docx
@@ -1601,8 +1601,6 @@
           <w:t>https://keras.io/#installation</w:t>
         </w:r>
       </w:hyperlink>
-      <w:bookmarkStart w:id="0" w:name="_GoBack"/>
-      <w:bookmarkEnd w:id="0"/>
     </w:p>
     <w:p>
       <w:pPr>
@@ -6661,7 +6659,7 @@
             </w:rPr>
             <m:t>pseudo-angular distance between</m:t>
           </m:r>
-          <w:bookmarkStart w:id="1" w:name="_Hlk33129665"/>
+          <w:bookmarkStart w:id="0" w:name="_Hlk33129665"/>
           <m:r>
             <w:rPr>
               <w:rFonts w:ascii="Cambria Math" w:eastAsia="Meiryo" w:hAnsi="Cambria Math" w:cs="Quire Sans"/>
@@ -6687,7 +6685,7 @@
               </m:r>
             </m:e>
           </m:acc>
-          <w:bookmarkEnd w:id="1"/>
+          <w:bookmarkEnd w:id="0"/>
           <m:r>
             <w:rPr>
               <w:rFonts w:ascii="Cambria Math" w:eastAsia="Meiryo" w:hAnsi="Cambria Math" w:cs="Quire Sans"/>
@@ -6820,45 +6818,25 @@
                           </m:r>
                         </m:fName>
                         <m:e>
-                          <m:sSub>
-                            <m:sSubPr>
+                          <m:acc>
+                            <m:accPr>
+                              <m:chr m:val="⃑"/>
                               <m:ctrlPr>
                                 <w:rPr>
                                   <w:rFonts w:ascii="Cambria Math" w:eastAsia="Meiryo" w:hAnsi="Cambria Math" w:cs="Quire Sans"/>
                                   <w:i/>
                                 </w:rPr>
                               </m:ctrlPr>
-                            </m:sSubPr>
+                            </m:accPr>
                             <m:e>
-                              <m:acc>
-                                <m:accPr>
-                                  <m:chr m:val="⃑"/>
-                                  <m:ctrlPr>
-                                    <w:rPr>
-                                      <w:rFonts w:ascii="Cambria Math" w:eastAsia="Meiryo" w:hAnsi="Cambria Math" w:cs="Quire Sans"/>
-                                      <w:i/>
-                                    </w:rPr>
-                                  </m:ctrlPr>
-                                </m:accPr>
-                                <m:e>
-                                  <m:r>
-                                    <w:rPr>
-                                      <w:rFonts w:ascii="Cambria Math" w:eastAsia="Meiryo" w:hAnsi="Cambria Math" w:cs="Quire Sans"/>
-                                    </w:rPr>
-                                    <m:t>a</m:t>
-                                  </m:r>
-                                </m:e>
-                              </m:acc>
-                            </m:e>
-                            <m:sub>
                               <m:r>
                                 <w:rPr>
                                   <w:rFonts w:ascii="Cambria Math" w:eastAsia="Meiryo" w:hAnsi="Cambria Math" w:cs="Quire Sans"/>
                                 </w:rPr>
-                                <m:t>i</m:t>
+                                <m:t>a</m:t>
                               </m:r>
-                            </m:sub>
-                          </m:sSub>
+                            </m:e>
+                          </m:acc>
                         </m:e>
                       </m:func>
                       <m:r>
@@ -6901,45 +6879,25 @@
                       </m:r>
                     </m:fName>
                     <m:e>
-                      <m:sSub>
-                        <m:sSubPr>
+                      <m:acc>
+                        <m:accPr>
+                          <m:chr m:val="⃑"/>
                           <m:ctrlPr>
                             <w:rPr>
                               <w:rFonts w:ascii="Cambria Math" w:eastAsia="Meiryo" w:hAnsi="Cambria Math" w:cs="Quire Sans"/>
                               <w:i/>
                             </w:rPr>
                           </m:ctrlPr>
-                        </m:sSubPr>
+                        </m:accPr>
                         <m:e>
-                          <m:acc>
-                            <m:accPr>
-                              <m:chr m:val="⃑"/>
-                              <m:ctrlPr>
-                                <w:rPr>
-                                  <w:rFonts w:ascii="Cambria Math" w:eastAsia="Meiryo" w:hAnsi="Cambria Math" w:cs="Quire Sans"/>
-                                  <w:i/>
-                                </w:rPr>
-                              </m:ctrlPr>
-                            </m:accPr>
-                            <m:e>
-                              <m:r>
-                                <w:rPr>
-                                  <w:rFonts w:ascii="Cambria Math" w:eastAsia="Meiryo" w:hAnsi="Cambria Math" w:cs="Quire Sans"/>
-                                </w:rPr>
-                                <m:t>a</m:t>
-                              </m:r>
-                            </m:e>
-                          </m:acc>
-                        </m:e>
-                        <m:sub>
                           <m:r>
                             <w:rPr>
                               <w:rFonts w:ascii="Cambria Math" w:eastAsia="Meiryo" w:hAnsi="Cambria Math" w:cs="Quire Sans"/>
                             </w:rPr>
-                            <m:t>i</m:t>
+                            <m:t>a</m:t>
                           </m:r>
-                        </m:sub>
-                      </m:sSub>
+                        </m:e>
+                      </m:acc>
                     </m:e>
                   </m:func>
                   <m:r>
@@ -6979,45 +6937,25 @@
                           </m:r>
                         </m:fName>
                         <m:e>
-                          <m:sSub>
-                            <m:sSubPr>
+                          <m:acc>
+                            <m:accPr>
+                              <m:chr m:val="⃑"/>
                               <m:ctrlPr>
                                 <w:rPr>
                                   <w:rFonts w:ascii="Cambria Math" w:eastAsia="Meiryo" w:hAnsi="Cambria Math" w:cs="Quire Sans"/>
                                   <w:i/>
                                 </w:rPr>
                               </m:ctrlPr>
-                            </m:sSubPr>
+                            </m:accPr>
                             <m:e>
-                              <m:acc>
-                                <m:accPr>
-                                  <m:chr m:val="⃑"/>
-                                  <m:ctrlPr>
-                                    <w:rPr>
-                                      <w:rFonts w:ascii="Cambria Math" w:eastAsia="Meiryo" w:hAnsi="Cambria Math" w:cs="Quire Sans"/>
-                                      <w:i/>
-                                    </w:rPr>
-                                  </m:ctrlPr>
-                                </m:accPr>
-                                <m:e>
-                                  <m:r>
-                                    <w:rPr>
-                                      <w:rFonts w:ascii="Cambria Math" w:eastAsia="Meiryo" w:hAnsi="Cambria Math" w:cs="Quire Sans"/>
-                                    </w:rPr>
-                                    <m:t>b</m:t>
-                                  </m:r>
-                                </m:e>
-                              </m:acc>
-                            </m:e>
-                            <m:sub>
                               <m:r>
                                 <w:rPr>
                                   <w:rFonts w:ascii="Cambria Math" w:eastAsia="Meiryo" w:hAnsi="Cambria Math" w:cs="Quire Sans"/>
                                 </w:rPr>
-                                <m:t>i</m:t>
+                                <m:t>b</m:t>
                               </m:r>
-                            </m:sub>
-                          </m:sSub>
+                            </m:e>
+                          </m:acc>
                         </m:e>
                       </m:func>
                       <m:r>
@@ -7060,45 +6998,25 @@
                       </m:r>
                     </m:fName>
                     <m:e>
-                      <m:sSub>
-                        <m:sSubPr>
+                      <m:acc>
+                        <m:accPr>
+                          <m:chr m:val="⃑"/>
                           <m:ctrlPr>
                             <w:rPr>
                               <w:rFonts w:ascii="Cambria Math" w:eastAsia="Meiryo" w:hAnsi="Cambria Math" w:cs="Quire Sans"/>
                               <w:i/>
                             </w:rPr>
                           </m:ctrlPr>
-                        </m:sSubPr>
+                        </m:accPr>
                         <m:e>
-                          <m:acc>
-                            <m:accPr>
-                              <m:chr m:val="⃑"/>
-                              <m:ctrlPr>
-                                <w:rPr>
-                                  <w:rFonts w:ascii="Cambria Math" w:eastAsia="Meiryo" w:hAnsi="Cambria Math" w:cs="Quire Sans"/>
-                                  <w:i/>
-                                </w:rPr>
-                              </m:ctrlPr>
-                            </m:accPr>
-                            <m:e>
-                              <m:r>
-                                <w:rPr>
-                                  <w:rFonts w:ascii="Cambria Math" w:eastAsia="Meiryo" w:hAnsi="Cambria Math" w:cs="Quire Sans"/>
-                                </w:rPr>
-                                <m:t>b</m:t>
-                              </m:r>
-                            </m:e>
-                          </m:acc>
-                        </m:e>
-                        <m:sub>
                           <m:r>
                             <w:rPr>
                               <w:rFonts w:ascii="Cambria Math" w:eastAsia="Meiryo" w:hAnsi="Cambria Math" w:cs="Quire Sans"/>
                             </w:rPr>
-                            <m:t>i</m:t>
+                            <m:t>b</m:t>
                           </m:r>
-                        </m:sub>
-                      </m:sSub>
+                        </m:e>
+                      </m:acc>
                     </m:e>
                   </m:func>
                   <m:r>
@@ -7158,45 +7076,25 @@
                               </m:r>
                             </m:fName>
                             <m:e>
-                              <m:sSub>
-                                <m:sSubPr>
+                              <m:acc>
+                                <m:accPr>
+                                  <m:chr m:val="⃑"/>
                                   <m:ctrlPr>
                                     <w:rPr>
                                       <w:rFonts w:ascii="Cambria Math" w:eastAsia="Meiryo" w:hAnsi="Cambria Math" w:cs="Quire Sans"/>
                                       <w:i/>
                                     </w:rPr>
                                   </m:ctrlPr>
-                                </m:sSubPr>
+                                </m:accPr>
                                 <m:e>
-                                  <m:acc>
-                                    <m:accPr>
-                                      <m:chr m:val="⃑"/>
-                                      <m:ctrlPr>
-                                        <w:rPr>
-                                          <w:rFonts w:ascii="Cambria Math" w:eastAsia="Meiryo" w:hAnsi="Cambria Math" w:cs="Quire Sans"/>
-                                          <w:i/>
-                                        </w:rPr>
-                                      </m:ctrlPr>
-                                    </m:accPr>
-                                    <m:e>
-                                      <m:r>
-                                        <w:rPr>
-                                          <w:rFonts w:ascii="Cambria Math" w:eastAsia="Meiryo" w:hAnsi="Cambria Math" w:cs="Quire Sans"/>
-                                        </w:rPr>
-                                        <m:t>a</m:t>
-                                      </m:r>
-                                    </m:e>
-                                  </m:acc>
-                                </m:e>
-                                <m:sub>
                                   <m:r>
                                     <w:rPr>
                                       <w:rFonts w:ascii="Cambria Math" w:eastAsia="Meiryo" w:hAnsi="Cambria Math" w:cs="Quire Sans"/>
                                     </w:rPr>
-                                    <m:t>i</m:t>
+                                    <m:t>a</m:t>
                                   </m:r>
-                                </m:sub>
-                              </m:sSub>
+                                </m:e>
+                              </m:acc>
                             </m:e>
                           </m:func>
                           <m:r>
@@ -7239,45 +7137,25 @@
                           </m:r>
                         </m:fName>
                         <m:e>
-                          <m:sSub>
-                            <m:sSubPr>
+                          <m:acc>
+                            <m:accPr>
+                              <m:chr m:val="⃑"/>
                               <m:ctrlPr>
                                 <w:rPr>
                                   <w:rFonts w:ascii="Cambria Math" w:eastAsia="Meiryo" w:hAnsi="Cambria Math" w:cs="Quire Sans"/>
                                   <w:i/>
                                 </w:rPr>
                               </m:ctrlPr>
-                            </m:sSubPr>
+                            </m:accPr>
                             <m:e>
-                              <m:acc>
-                                <m:accPr>
-                                  <m:chr m:val="⃑"/>
-                                  <m:ctrlPr>
-                                    <w:rPr>
-                                      <w:rFonts w:ascii="Cambria Math" w:eastAsia="Meiryo" w:hAnsi="Cambria Math" w:cs="Quire Sans"/>
-                                      <w:i/>
-                                    </w:rPr>
-                                  </m:ctrlPr>
-                                </m:accPr>
-                                <m:e>
-                                  <m:r>
-                                    <w:rPr>
-                                      <w:rFonts w:ascii="Cambria Math" w:eastAsia="Meiryo" w:hAnsi="Cambria Math" w:cs="Quire Sans"/>
-                                    </w:rPr>
-                                    <m:t>a</m:t>
-                                  </m:r>
-                                </m:e>
-                              </m:acc>
-                            </m:e>
-                            <m:sub>
                               <m:r>
                                 <w:rPr>
                                   <w:rFonts w:ascii="Cambria Math" w:eastAsia="Meiryo" w:hAnsi="Cambria Math" w:cs="Quire Sans"/>
                                 </w:rPr>
-                                <m:t>i</m:t>
+                                <m:t>a</m:t>
                               </m:r>
-                            </m:sub>
-                          </m:sSub>
+                            </m:e>
+                          </m:acc>
                         </m:e>
                       </m:func>
                     </m:e>
@@ -7331,45 +7209,25 @@
                               </m:r>
                             </m:fName>
                             <m:e>
-                              <m:sSub>
-                                <m:sSubPr>
+                              <m:acc>
+                                <m:accPr>
+                                  <m:chr m:val="⃑"/>
                                   <m:ctrlPr>
                                     <w:rPr>
                                       <w:rFonts w:ascii="Cambria Math" w:eastAsia="Meiryo" w:hAnsi="Cambria Math" w:cs="Quire Sans"/>
                                       <w:i/>
                                     </w:rPr>
                                   </m:ctrlPr>
-                                </m:sSubPr>
+                                </m:accPr>
                                 <m:e>
-                                  <m:acc>
-                                    <m:accPr>
-                                      <m:chr m:val="⃑"/>
-                                      <m:ctrlPr>
-                                        <w:rPr>
-                                          <w:rFonts w:ascii="Cambria Math" w:eastAsia="Meiryo" w:hAnsi="Cambria Math" w:cs="Quire Sans"/>
-                                          <w:i/>
-                                        </w:rPr>
-                                      </m:ctrlPr>
-                                    </m:accPr>
-                                    <m:e>
-                                      <m:r>
-                                        <w:rPr>
-                                          <w:rFonts w:ascii="Cambria Math" w:eastAsia="Meiryo" w:hAnsi="Cambria Math" w:cs="Quire Sans"/>
-                                        </w:rPr>
-                                        <m:t>b</m:t>
-                                      </m:r>
-                                    </m:e>
-                                  </m:acc>
-                                </m:e>
-                                <m:sub>
                                   <m:r>
                                     <w:rPr>
                                       <w:rFonts w:ascii="Cambria Math" w:eastAsia="Meiryo" w:hAnsi="Cambria Math" w:cs="Quire Sans"/>
                                     </w:rPr>
-                                    <m:t>i</m:t>
+                                    <m:t>b</m:t>
                                   </m:r>
-                                </m:sub>
-                              </m:sSub>
+                                </m:e>
+                              </m:acc>
                             </m:e>
                           </m:func>
                           <m:r>
@@ -7412,45 +7270,25 @@
                           </m:r>
                         </m:fName>
                         <m:e>
-                          <m:sSub>
-                            <m:sSubPr>
+                          <m:acc>
+                            <m:accPr>
+                              <m:chr m:val="⃑"/>
                               <m:ctrlPr>
                                 <w:rPr>
                                   <w:rFonts w:ascii="Cambria Math" w:eastAsia="Meiryo" w:hAnsi="Cambria Math" w:cs="Quire Sans"/>
                                   <w:i/>
                                 </w:rPr>
                               </m:ctrlPr>
-                            </m:sSubPr>
+                            </m:accPr>
                             <m:e>
-                              <m:acc>
-                                <m:accPr>
-                                  <m:chr m:val="⃑"/>
-                                  <m:ctrlPr>
-                                    <w:rPr>
-                                      <w:rFonts w:ascii="Cambria Math" w:eastAsia="Meiryo" w:hAnsi="Cambria Math" w:cs="Quire Sans"/>
-                                      <w:i/>
-                                    </w:rPr>
-                                  </m:ctrlPr>
-                                </m:accPr>
-                                <m:e>
-                                  <m:r>
-                                    <w:rPr>
-                                      <w:rFonts w:ascii="Cambria Math" w:eastAsia="Meiryo" w:hAnsi="Cambria Math" w:cs="Quire Sans"/>
-                                    </w:rPr>
-                                    <m:t>b</m:t>
-                                  </m:r>
-                                </m:e>
-                              </m:acc>
-                            </m:e>
-                            <m:sub>
                               <m:r>
                                 <w:rPr>
                                   <w:rFonts w:ascii="Cambria Math" w:eastAsia="Meiryo" w:hAnsi="Cambria Math" w:cs="Quire Sans"/>
                                 </w:rPr>
-                                <m:t>i</m:t>
+                                <m:t>b</m:t>
                               </m:r>
-                            </m:sub>
-                          </m:sSub>
+                            </m:e>
+                          </m:acc>
                         </m:e>
                       </m:func>
                     </m:e>
@@ -7465,8 +7303,22 @@
               </m:f>
             </m:e>
           </m:func>
+          <m:r>
+            <w:rPr>
+              <w:rFonts w:ascii="Neue Haas Grotesk Text Pro" w:eastAsia="Meiryo" w:hAnsi="Neue Haas Grotesk Text Pro" w:cs="Quire Sans"/>
+            </w:rPr>
+            <w:br/>
+          </m:r>
         </m:oMath>
       </m:oMathPara>
+      <w:hyperlink r:id="rId14" w:history="1">
+        <w:r>
+          <w:rPr>
+            <w:rStyle w:val="Hyperlink"/>
+          </w:rPr>
+          <w:t>https://www.reddit.com/r/learnmath/comments/f81w7e/notation_question_when_to_use_subscripts/</w:t>
+        </w:r>
+      </w:hyperlink>
     </w:p>
     <w:p>
       <w:pPr>
@@ -7566,27 +7418,7 @@
             <w:rPr>
               <w:rFonts w:ascii="Cambria Math" w:eastAsia="Meiryo" w:hAnsi="Cambria Math" w:cs="Quire Sans"/>
             </w:rPr>
-            <m:t>is expressed in r</m:t>
-          </m:r>
-          <w:proofErr w:type="spellStart"/>
-          <m:r>
-            <m:rPr>
-              <m:nor/>
-            </m:rPr>
-            <w:rPr>
-              <w:rFonts w:ascii="Cambria Math" w:eastAsia="Meiryo" w:hAnsi="Cambria Math" w:cs="Quire Sans"/>
-            </w:rPr>
-            <m:t>adians</m:t>
-          </m:r>
-          <w:proofErr w:type="spellEnd"/>
-          <m:r>
-            <m:rPr>
-              <m:nor/>
-            </m:rPr>
-            <w:rPr>
-              <w:rFonts w:ascii="Cambria Math" w:eastAsia="Meiryo" w:hAnsi="Cambria Math" w:cs="Quire Sans"/>
-            </w:rPr>
-            <m:t xml:space="preserve"> or degrees according to the location on its period.</m:t>
+            <m:t>is expressed in radians or degrees according to the location on its period.</m:t>
           </m:r>
         </m:oMath>
       </m:oMathPara>
@@ -7859,7 +7691,17 @@
           <w:sz w:val="20"/>
           <w:szCs w:val="20"/>
         </w:rPr>
-        <w:t xml:space="preserve"> or bring marginal calculation speed benefits</w:t>
+        <w:t xml:space="preserve"> or bring marginal calculation </w:t>
+      </w:r>
+      <w:bookmarkStart w:id="1" w:name="_GoBack"/>
+      <w:bookmarkEnd w:id="1"/>
+      <w:r>
+        <w:rPr>
+          <w:rFonts w:ascii="Kalinga" w:eastAsia="Meiryo" w:hAnsi="Kalinga" w:cs="Kalinga"/>
+          <w:sz w:val="20"/>
+          <w:szCs w:val="20"/>
+        </w:rPr>
+        <w:t>speed benefits</w:t>
       </w:r>
       <w:r>
         <w:rPr>
@@ -8028,7 +7870,7 @@
                     <pic:cNvPicPr/>
                   </pic:nvPicPr>
                   <pic:blipFill>
-                    <a:blip r:embed="rId14">
+                    <a:blip r:embed="rId15">
                       <a:extLst>
                         <a:ext uri="{28A0092B-C50C-407E-A947-70E740481C1C}">
                           <a14:useLocalDpi xmlns:a14="http://schemas.microsoft.com/office/drawing/2010/main" val="0"/>
@@ -8077,7 +7919,7 @@
                     <pic:cNvPicPr/>
                   </pic:nvPicPr>
                   <pic:blipFill>
-                    <a:blip r:embed="rId15">
+                    <a:blip r:embed="rId16">
                       <a:extLst>
                         <a:ext uri="{28A0092B-C50C-407E-A947-70E740481C1C}">
                           <a14:useLocalDpi xmlns:a14="http://schemas.microsoft.com/office/drawing/2010/main" val="0"/>
@@ -8247,7 +8089,7 @@
                     <pic:cNvPicPr/>
                   </pic:nvPicPr>
                   <pic:blipFill>
-                    <a:blip r:embed="rId16">
+                    <a:blip r:embed="rId17">
                       <a:extLst>
                         <a:ext uri="{28A0092B-C50C-407E-A947-70E740481C1C}">
                           <a14:useLocalDpi xmlns:a14="http://schemas.microsoft.com/office/drawing/2010/main" val="0"/>
@@ -8341,7 +8183,7 @@
         </w:rPr>
         <w:t xml:space="preserve"> proof for the Euclidean distance can be found here: </w:t>
       </w:r>
-      <w:hyperlink r:id="rId17" w:history="1">
+      <w:hyperlink r:id="rId18" w:history="1">
         <w:r>
           <w:rPr>
             <w:rStyle w:val="Hyperlink"/>
@@ -9351,7 +9193,7 @@
 </file>
 
 <file path=customXml/itemProps1.xml><?xml version="1.0" encoding="utf-8"?>
-<ds:datastoreItem xmlns:ds="http://schemas.openxmlformats.org/officeDocument/2006/customXml" ds:itemID="{EA3CECF8-968F-4F3B-86DC-84286622707C}">
+<ds:datastoreItem xmlns:ds="http://schemas.openxmlformats.org/officeDocument/2006/customXml" ds:itemID="{78BF9ADB-1233-434B-9C91-BF1C5B1EB4CF}">
   <ds:schemaRefs>
     <ds:schemaRef ds:uri="http://schemas.openxmlformats.org/officeDocument/2006/bibliography"/>
   </ds:schemaRefs>

</xml_diff>